<commit_message>
updated readme with screenshots
</commit_message>
<xml_diff>
--- a/Assets/screenshots/Screenshots.docx
+++ b/Assets/screenshots/Screenshots.docx
@@ -5,6 +5,9 @@
     <w:p/>
     <w:p>
       <w:r>
+        <w:rPr>
+          <w:noProof/>
+        </w:rPr>
         <w:drawing>
           <wp:inline distT="0" distB="0" distL="0" distR="0" wp14:anchorId="08FE5110" wp14:editId="7AE0C6A8">
             <wp:extent cx="5731510" cy="3212465"/>
@@ -46,10 +49,10 @@
     <w:p>
       <w:r>
         <w:drawing>
-          <wp:inline distT="0" distB="0" distL="0" distR="0" wp14:anchorId="4C763F88" wp14:editId="5EA2C0D6">
-            <wp:extent cx="5731510" cy="3609340"/>
-            <wp:effectExtent l="0" t="0" r="2540" b="0"/>
-            <wp:docPr id="3" name="Picture 3"/>
+          <wp:inline distT="0" distB="0" distL="0" distR="0" wp14:anchorId="63B4E156" wp14:editId="21F5A5AA">
+            <wp:extent cx="5731510" cy="3482340"/>
+            <wp:effectExtent l="0" t="0" r="2540" b="3810"/>
+            <wp:docPr id="2" name="Picture 2"/>
             <wp:cNvGraphicFramePr>
               <a:graphicFrameLocks xmlns:a="http://schemas.openxmlformats.org/drawingml/2006/main" noChangeAspect="1"/>
             </wp:cNvGraphicFramePr>
@@ -69,7 +72,7 @@
                   <pic:spPr>
                     <a:xfrm>
                       <a:off x="0" y="0"/>
-                      <a:ext cx="5731510" cy="3609340"/>
+                      <a:ext cx="5731510" cy="3482340"/>
                     </a:xfrm>
                     <a:prstGeom prst="rect">
                       <a:avLst/>
@@ -82,14 +85,15 @@
         </w:drawing>
       </w:r>
     </w:p>
+    <w:p/>
     <w:p>
       <w:r>
         <w:lastRenderedPageBreak/>
         <w:drawing>
-          <wp:inline distT="0" distB="0" distL="0" distR="0" wp14:anchorId="3DE1FF8F" wp14:editId="1AD1327D">
-            <wp:extent cx="5731510" cy="3582035"/>
+          <wp:inline distT="0" distB="0" distL="0" distR="0" wp14:anchorId="224C155F" wp14:editId="5C238806">
+            <wp:extent cx="5731510" cy="4478655"/>
             <wp:effectExtent l="0" t="0" r="2540" b="0"/>
-            <wp:docPr id="4" name="Picture 4"/>
+            <wp:docPr id="6" name="Picture 6"/>
             <wp:cNvGraphicFramePr>
               <a:graphicFrameLocks xmlns:a="http://schemas.openxmlformats.org/drawingml/2006/main" noChangeAspect="1"/>
             </wp:cNvGraphicFramePr>
@@ -109,7 +113,7 @@
                   <pic:spPr>
                     <a:xfrm>
                       <a:off x="0" y="0"/>
-                      <a:ext cx="5731510" cy="3582035"/>
+                      <a:ext cx="5731510" cy="4478655"/>
                     </a:xfrm>
                     <a:prstGeom prst="rect">
                       <a:avLst/>
@@ -125,10 +129,10 @@
     <w:p>
       <w:r>
         <w:drawing>
-          <wp:inline distT="0" distB="0" distL="0" distR="0" wp14:anchorId="07874FC6" wp14:editId="742EEFED">
-            <wp:extent cx="5731510" cy="3406775"/>
-            <wp:effectExtent l="0" t="0" r="2540" b="3175"/>
-            <wp:docPr id="5" name="Picture 5"/>
+          <wp:inline distT="0" distB="0" distL="0" distR="0" wp14:anchorId="087ACFD5" wp14:editId="31718E14">
+            <wp:extent cx="5731510" cy="4114800"/>
+            <wp:effectExtent l="0" t="0" r="2540" b="0"/>
+            <wp:docPr id="7" name="Picture 7"/>
             <wp:cNvGraphicFramePr>
               <a:graphicFrameLocks xmlns:a="http://schemas.openxmlformats.org/drawingml/2006/main" noChangeAspect="1"/>
             </wp:cNvGraphicFramePr>
@@ -148,7 +152,7 @@
                   <pic:spPr>
                     <a:xfrm>
                       <a:off x="0" y="0"/>
-                      <a:ext cx="5731510" cy="3406775"/>
+                      <a:ext cx="5731510" cy="4114800"/>
                     </a:xfrm>
                     <a:prstGeom prst="rect">
                       <a:avLst/>
@@ -162,9 +166,14 @@
       </w:r>
     </w:p>
     <w:p/>
+    <w:p/>
+    <w:p/>
+    <w:p/>
     <w:p>
       <w:r>
-        <w:lastRenderedPageBreak/>
+        <w:rPr>
+          <w:noProof/>
+        </w:rPr>
         <w:drawing>
           <wp:inline distT="0" distB="0" distL="0" distR="0" wp14:anchorId="0672D10E" wp14:editId="53E94AAD">
             <wp:extent cx="5731510" cy="3031490"/>
@@ -205,10 +214,10 @@
     <w:p>
       <w:r>
         <w:drawing>
-          <wp:inline distT="0" distB="0" distL="0" distR="0" wp14:anchorId="2FA095BC" wp14:editId="6756DA7D">
-            <wp:extent cx="5731510" cy="3856355"/>
-            <wp:effectExtent l="0" t="0" r="2540" b="0"/>
-            <wp:docPr id="9" name="Picture 9"/>
+          <wp:inline distT="0" distB="0" distL="0" distR="0" wp14:anchorId="1E59CBCF" wp14:editId="75EC8203">
+            <wp:extent cx="3238666" cy="2559182"/>
+            <wp:effectExtent l="0" t="0" r="0" b="0"/>
+            <wp:docPr id="8" name="Picture 8"/>
             <wp:cNvGraphicFramePr>
               <a:graphicFrameLocks xmlns:a="http://schemas.openxmlformats.org/drawingml/2006/main" noChangeAspect="1"/>
             </wp:cNvGraphicFramePr>
@@ -228,7 +237,7 @@
                   <pic:spPr>
                     <a:xfrm>
                       <a:off x="0" y="0"/>
-                      <a:ext cx="5731510" cy="3856355"/>
+                      <a:ext cx="3238666" cy="2559182"/>
                     </a:xfrm>
                     <a:prstGeom prst="rect">
                       <a:avLst/>
@@ -245,10 +254,10 @@
       <w:r>
         <w:lastRenderedPageBreak/>
         <w:drawing>
-          <wp:inline distT="0" distB="0" distL="0" distR="0" wp14:anchorId="76883E90" wp14:editId="63D51172">
-            <wp:extent cx="3683189" cy="2844946"/>
+          <wp:inline distT="0" distB="0" distL="0" distR="0" wp14:anchorId="53070D2D" wp14:editId="509149D8">
+            <wp:extent cx="3695890" cy="4000706"/>
             <wp:effectExtent l="0" t="0" r="0" b="0"/>
-            <wp:docPr id="11" name="Picture 11"/>
+            <wp:docPr id="13" name="Picture 13"/>
             <wp:cNvGraphicFramePr>
               <a:graphicFrameLocks xmlns:a="http://schemas.openxmlformats.org/drawingml/2006/main" noChangeAspect="1"/>
             </wp:cNvGraphicFramePr>
@@ -268,7 +277,7 @@
                   <pic:spPr>
                     <a:xfrm>
                       <a:off x="0" y="0"/>
-                      <a:ext cx="3683189" cy="2844946"/>
+                      <a:ext cx="3695890" cy="4000706"/>
                     </a:xfrm>
                     <a:prstGeom prst="rect">
                       <a:avLst/>
@@ -284,10 +293,10 @@
     <w:p>
       <w:r>
         <w:drawing>
-          <wp:inline distT="0" distB="0" distL="0" distR="0" wp14:anchorId="0D209ED1" wp14:editId="377975E4">
-            <wp:extent cx="5493032" cy="2711589"/>
-            <wp:effectExtent l="0" t="0" r="0" b="0"/>
-            <wp:docPr id="12" name="Picture 12"/>
+          <wp:inline distT="0" distB="0" distL="0" distR="0" wp14:anchorId="6F41B854" wp14:editId="6E5E54F4">
+            <wp:extent cx="5731510" cy="2226945"/>
+            <wp:effectExtent l="0" t="0" r="2540" b="1905"/>
+            <wp:docPr id="17" name="Picture 17"/>
             <wp:cNvGraphicFramePr>
               <a:graphicFrameLocks xmlns:a="http://schemas.openxmlformats.org/drawingml/2006/main" noChangeAspect="1"/>
             </wp:cNvGraphicFramePr>
@@ -307,7 +316,7 @@
                   <pic:spPr>
                     <a:xfrm>
                       <a:off x="0" y="0"/>
-                      <a:ext cx="5493032" cy="2711589"/>
+                      <a:ext cx="5731510" cy="2226945"/>
                     </a:xfrm>
                     <a:prstGeom prst="rect">
                       <a:avLst/>
@@ -320,14 +329,15 @@
         </w:drawing>
       </w:r>
     </w:p>
+    <w:p/>
     <w:p>
       <w:r>
         <w:lastRenderedPageBreak/>
         <w:drawing>
-          <wp:inline distT="0" distB="0" distL="0" distR="0" wp14:anchorId="0EE16F4B" wp14:editId="797742D2">
-            <wp:extent cx="3626036" cy="3435527"/>
+          <wp:inline distT="0" distB="0" distL="0" distR="0" wp14:anchorId="41CC44C1" wp14:editId="5476650C">
+            <wp:extent cx="3035456" cy="3505380"/>
             <wp:effectExtent l="0" t="0" r="0" b="0"/>
-            <wp:docPr id="14" name="Picture 14"/>
+            <wp:docPr id="19" name="Picture 19"/>
             <wp:cNvGraphicFramePr>
               <a:graphicFrameLocks xmlns:a="http://schemas.openxmlformats.org/drawingml/2006/main" noChangeAspect="1"/>
             </wp:cNvGraphicFramePr>
@@ -347,7 +357,7 @@
                   <pic:spPr>
                     <a:xfrm>
                       <a:off x="0" y="0"/>
-                      <a:ext cx="3626036" cy="3435527"/>
+                      <a:ext cx="3035456" cy="3505380"/>
                     </a:xfrm>
                     <a:prstGeom prst="rect">
                       <a:avLst/>
@@ -363,10 +373,10 @@
     <w:p>
       <w:r>
         <w:drawing>
-          <wp:inline distT="0" distB="0" distL="0" distR="0" wp14:anchorId="211A5BDC" wp14:editId="0B42DCCB">
-            <wp:extent cx="3886400" cy="5207268"/>
-            <wp:effectExtent l="0" t="0" r="0" b="0"/>
-            <wp:docPr id="15" name="Picture 15"/>
+          <wp:inline distT="0" distB="0" distL="0" distR="0" wp14:anchorId="2CF92655" wp14:editId="3A4AA921">
+            <wp:extent cx="5731510" cy="1561465"/>
+            <wp:effectExtent l="0" t="0" r="2540" b="635"/>
+            <wp:docPr id="20" name="Picture 20"/>
             <wp:cNvGraphicFramePr>
               <a:graphicFrameLocks xmlns:a="http://schemas.openxmlformats.org/drawingml/2006/main" noChangeAspect="1"/>
             </wp:cNvGraphicFramePr>
@@ -386,7 +396,7 @@
                   <pic:spPr>
                     <a:xfrm>
                       <a:off x="0" y="0"/>
-                      <a:ext cx="3886400" cy="5207268"/>
+                      <a:ext cx="5731510" cy="1561465"/>
                     </a:xfrm>
                     <a:prstGeom prst="rect">
                       <a:avLst/>
@@ -401,12 +411,11 @@
     </w:p>
     <w:p>
       <w:r>
-        <w:lastRenderedPageBreak/>
         <w:drawing>
-          <wp:inline distT="0" distB="0" distL="0" distR="0" wp14:anchorId="25EF46D4" wp14:editId="677CED3C">
-            <wp:extent cx="4972306" cy="4826248"/>
+          <wp:inline distT="0" distB="0" distL="0" distR="0" wp14:anchorId="09508CB6" wp14:editId="7232CDA6">
+            <wp:extent cx="3721291" cy="1714588"/>
             <wp:effectExtent l="0" t="0" r="0" b="0"/>
-            <wp:docPr id="16" name="Picture 16"/>
+            <wp:docPr id="21" name="Picture 21"/>
             <wp:cNvGraphicFramePr>
               <a:graphicFrameLocks xmlns:a="http://schemas.openxmlformats.org/drawingml/2006/main" noChangeAspect="1"/>
             </wp:cNvGraphicFramePr>
@@ -426,7 +435,7 @@
                   <pic:spPr>
                     <a:xfrm>
                       <a:off x="0" y="0"/>
-                      <a:ext cx="4972306" cy="4826248"/>
+                      <a:ext cx="3721291" cy="1714588"/>
                     </a:xfrm>
                     <a:prstGeom prst="rect">
                       <a:avLst/>
@@ -440,7 +449,86 @@
       </w:r>
     </w:p>
     <w:p/>
+    <w:p>
+      <w:r>
+        <w:lastRenderedPageBreak/>
+        <w:drawing>
+          <wp:inline distT="0" distB="0" distL="0" distR="0" wp14:anchorId="2C8CCEAD" wp14:editId="306EF84F">
+            <wp:extent cx="5731510" cy="2436495"/>
+            <wp:effectExtent l="0" t="0" r="2540" b="1905"/>
+            <wp:docPr id="22" name="Picture 22"/>
+            <wp:cNvGraphicFramePr>
+              <a:graphicFrameLocks xmlns:a="http://schemas.openxmlformats.org/drawingml/2006/main" noChangeAspect="1"/>
+            </wp:cNvGraphicFramePr>
+            <a:graphic xmlns:a="http://schemas.openxmlformats.org/drawingml/2006/main">
+              <a:graphicData uri="http://schemas.openxmlformats.org/drawingml/2006/picture">
+                <pic:pic xmlns:pic="http://schemas.openxmlformats.org/drawingml/2006/picture">
+                  <pic:nvPicPr>
+                    <pic:cNvPr id="1" name=""/>
+                    <pic:cNvPicPr/>
+                  </pic:nvPicPr>
+                  <pic:blipFill>
+                    <a:blip r:embed="rId15"/>
+                    <a:stretch>
+                      <a:fillRect/>
+                    </a:stretch>
+                  </pic:blipFill>
+                  <pic:spPr>
+                    <a:xfrm>
+                      <a:off x="0" y="0"/>
+                      <a:ext cx="5731510" cy="2436495"/>
+                    </a:xfrm>
+                    <a:prstGeom prst="rect">
+                      <a:avLst/>
+                    </a:prstGeom>
+                  </pic:spPr>
+                </pic:pic>
+              </a:graphicData>
+            </a:graphic>
+          </wp:inline>
+        </w:drawing>
+      </w:r>
+    </w:p>
     <w:p/>
+    <w:p>
+      <w:r>
+        <w:drawing>
+          <wp:inline distT="0" distB="0" distL="0" distR="0" wp14:anchorId="5236174A" wp14:editId="756BC551">
+            <wp:extent cx="5731510" cy="4712970"/>
+            <wp:effectExtent l="0" t="0" r="2540" b="0"/>
+            <wp:docPr id="23" name="Picture 23"/>
+            <wp:cNvGraphicFramePr>
+              <a:graphicFrameLocks xmlns:a="http://schemas.openxmlformats.org/drawingml/2006/main" noChangeAspect="1"/>
+            </wp:cNvGraphicFramePr>
+            <a:graphic xmlns:a="http://schemas.openxmlformats.org/drawingml/2006/main">
+              <a:graphicData uri="http://schemas.openxmlformats.org/drawingml/2006/picture">
+                <pic:pic xmlns:pic="http://schemas.openxmlformats.org/drawingml/2006/picture">
+                  <pic:nvPicPr>
+                    <pic:cNvPr id="1" name=""/>
+                    <pic:cNvPicPr/>
+                  </pic:nvPicPr>
+                  <pic:blipFill>
+                    <a:blip r:embed="rId16"/>
+                    <a:stretch>
+                      <a:fillRect/>
+                    </a:stretch>
+                  </pic:blipFill>
+                  <pic:spPr>
+                    <a:xfrm>
+                      <a:off x="0" y="0"/>
+                      <a:ext cx="5731510" cy="4712970"/>
+                    </a:xfrm>
+                    <a:prstGeom prst="rect">
+                      <a:avLst/>
+                    </a:prstGeom>
+                  </pic:spPr>
+                </pic:pic>
+              </a:graphicData>
+            </a:graphic>
+          </wp:inline>
+        </w:drawing>
+      </w:r>
+    </w:p>
     <w:sectPr>
       <w:pgSz w:w="11906" w:h="16838"/>
       <w:pgMar w:top="1440" w:right="1440" w:bottom="1440" w:left="1440" w:header="708" w:footer="708" w:gutter="0"/>

</xml_diff>